<commit_message>
modified exl and material files
</commit_message>
<xml_diff>
--- a/material.docx
+++ b/material.docx
@@ -79,6 +79,25 @@
           <w:szCs w:val="20"/>
         </w:rPr>
         <w:t>-&gt;index  of frame</w:t>
+      </w:r>
+    </w:p>
+    <w:p>
+      <w:pPr>
+        <w:rPr>
+          <w:rFonts w:ascii="Consolas" w:hAnsi="Consolas" w:cs="Consolas"/>
+          <w:color w:val="000000"/>
+          <w:sz w:val="20"/>
+          <w:szCs w:val="20"/>
+        </w:rPr>
+      </w:pPr>
+      <w:r>
+        <w:rPr>
+          <w:rFonts w:ascii="Consolas" w:hAnsi="Consolas" w:cs="Consolas"/>
+          <w:color w:val="000000"/>
+          <w:sz w:val="20"/>
+          <w:szCs w:val="20"/>
+        </w:rPr>
+        <w:t>-&gt;frame name</w:t>
       </w:r>
     </w:p>
     <w:p/>

</xml_diff>